<commit_message>
Added new task in exception folder.
</commit_message>
<xml_diff>
--- a/Exception/02.AverageNumber.docx
+++ b/Exception/02.AverageNumber.docx
@@ -63,16 +63,163 @@
         <w:rPr>
           <w:sz w:val="32"/>
           <w:szCs w:val="32"/>
+        </w:rPr>
+      </w:pPr>
+      <w:r>
+        <w:rPr>
+          <w:sz w:val="32"/>
+          <w:szCs w:val="32"/>
+        </w:rPr>
+        <w:t>Да се въведат от клавиатурата произволен брой ненулеви числа</w:t>
+      </w:r>
+      <w:r>
+        <w:rPr>
+          <w:sz w:val="32"/>
+          <w:szCs w:val="32"/>
+        </w:rPr>
+        <w:t xml:space="preserve"> в интервала </w:t>
+      </w:r>
+      <w:r>
+        <w:rPr>
+          <w:sz w:val="32"/>
+          <w:szCs w:val="32"/>
           <w:lang w:val="en-US"/>
         </w:rPr>
+        <w:t>[</w:t>
+      </w:r>
+      <w:r>
+        <w:rPr>
+          <w:sz w:val="32"/>
+          <w:szCs w:val="32"/>
+          <w:lang w:val="en-US"/>
+        </w:rPr>
+        <w:t>1</w:t>
+      </w:r>
+      <w:r>
+        <w:rPr>
+          <w:sz w:val="32"/>
+          <w:szCs w:val="32"/>
+          <w:lang w:val="en-US"/>
+        </w:rPr>
+        <w:t>,</w:t>
+      </w:r>
+      <w:r>
+        <w:rPr>
+          <w:sz w:val="32"/>
+          <w:szCs w:val="32"/>
+          <w:lang w:val="en-US"/>
+        </w:rPr>
+        <w:t xml:space="preserve"> </w:t>
+      </w:r>
+      <w:r>
+        <w:rPr>
+          <w:sz w:val="32"/>
+          <w:szCs w:val="32"/>
+          <w:lang w:val="en-US"/>
+        </w:rPr>
+        <w:t xml:space="preserve"> 255]</w:t>
+      </w:r>
+      <w:r>
+        <w:rPr>
+          <w:sz w:val="32"/>
+          <w:szCs w:val="32"/>
+        </w:rPr>
+        <w:t>, за край на въвеждането служи числото 0. Да се отпечата средно аритметичното на тези от тях, които са</w:t>
+      </w:r>
+      <w:r>
+        <w:rPr>
+          <w:sz w:val="32"/>
+          <w:szCs w:val="32"/>
+        </w:rPr>
+        <w:t xml:space="preserve"> четни. Ако нито едно от въведените числа не отговаря на условието да се отпечата на конзолата съобщение за това.</w:t>
+      </w:r>
+    </w:p>
+    <w:p>
+      <w:pPr>
+        <w:rPr>
+          <w:sz w:val="32"/>
+          <w:szCs w:val="32"/>
+        </w:rPr>
       </w:pPr>
       <w:r>
         <w:rPr>
-          <w:sz w:val="32"/>
-          <w:szCs w:val="32"/>
-        </w:rPr>
-        <w:t>Да се въведат от клавиатурата произволен брой ненулеви числа, за край на въвеждането служи числото 0. Да се отпечата средно аритметичното на тези от тях, които са положителни.</w:t>
-      </w:r>
+          <w:noProof/>
+          <w:sz w:val="32"/>
+          <w:szCs w:val="32"/>
+          <w:lang w:eastAsia="bg-BG"/>
+        </w:rPr>
+        <w:drawing>
+          <wp:anchor distT="0" distB="0" distL="114300" distR="114300" simplePos="0" relativeHeight="251658240" behindDoc="1" locked="0" layoutInCell="1" allowOverlap="1">
+            <wp:simplePos x="0" y="0"/>
+            <wp:positionH relativeFrom="column">
+              <wp:posOffset>708025</wp:posOffset>
+            </wp:positionH>
+            <wp:positionV relativeFrom="paragraph">
+              <wp:posOffset>68580</wp:posOffset>
+            </wp:positionV>
+            <wp:extent cx="4290060" cy="1706880"/>
+            <wp:effectExtent l="0" t="0" r="0" b="7620"/>
+            <wp:wrapThrough wrapText="bothSides">
+              <wp:wrapPolygon edited="0">
+                <wp:start x="0" y="0"/>
+                <wp:lineTo x="0" y="21455"/>
+                <wp:lineTo x="21485" y="21455"/>
+                <wp:lineTo x="21485" y="0"/>
+                <wp:lineTo x="0" y="0"/>
+              </wp:wrapPolygon>
+            </wp:wrapThrough>
+            <wp:docPr id="1" name="Картина 1"/>
+            <wp:cNvGraphicFramePr>
+              <a:graphicFrameLocks xmlns:a="http://schemas.openxmlformats.org/drawingml/2006/main" noChangeAspect="1"/>
+            </wp:cNvGraphicFramePr>
+            <a:graphic xmlns:a="http://schemas.openxmlformats.org/drawingml/2006/main">
+              <a:graphicData uri="http://schemas.openxmlformats.org/drawingml/2006/picture">
+                <pic:pic xmlns:pic="http://schemas.openxmlformats.org/drawingml/2006/picture">
+                  <pic:nvPicPr>
+                    <pic:cNvPr id="0" name="average case 1.PNG"/>
+                    <pic:cNvPicPr/>
+                  </pic:nvPicPr>
+                  <pic:blipFill>
+                    <a:blip r:embed="rId5">
+                      <a:extLst>
+                        <a:ext uri="{28A0092B-C50C-407E-A947-70E740481C1C}">
+                          <a14:useLocalDpi xmlns:a14="http://schemas.microsoft.com/office/drawing/2010/main" val="0"/>
+                        </a:ext>
+                      </a:extLst>
+                    </a:blip>
+                    <a:stretch>
+                      <a:fillRect/>
+                    </a:stretch>
+                  </pic:blipFill>
+                  <pic:spPr>
+                    <a:xfrm>
+                      <a:off x="0" y="0"/>
+                      <a:ext cx="4290060" cy="1706880"/>
+                    </a:xfrm>
+                    <a:prstGeom prst="rect">
+                      <a:avLst/>
+                    </a:prstGeom>
+                  </pic:spPr>
+                </pic:pic>
+              </a:graphicData>
+            </a:graphic>
+            <wp14:sizeRelH relativeFrom="page">
+              <wp14:pctWidth>0</wp14:pctWidth>
+            </wp14:sizeRelH>
+            <wp14:sizeRelV relativeFrom="page">
+              <wp14:pctHeight>0</wp14:pctHeight>
+            </wp14:sizeRelV>
+          </wp:anchor>
+        </w:drawing>
+      </w:r>
+    </w:p>
+    <w:p>
+      <w:pPr>
+        <w:rPr>
+          <w:sz w:val="32"/>
+          <w:szCs w:val="32"/>
+        </w:rPr>
+      </w:pPr>
       <w:bookmarkStart w:id="0" w:name="_GoBack"/>
       <w:bookmarkEnd w:id="0"/>
     </w:p>
@@ -83,14 +230,77 @@
           <w:szCs w:val="32"/>
         </w:rPr>
       </w:pPr>
-    </w:p>
-    <w:p>
-      <w:pPr>
-        <w:rPr>
-          <w:sz w:val="32"/>
-          <w:szCs w:val="32"/>
-        </w:rPr>
-      </w:pPr>
+      <w:r>
+        <w:rPr>
+          <w:noProof/>
+          <w:sz w:val="32"/>
+          <w:szCs w:val="32"/>
+          <w:lang w:eastAsia="bg-BG"/>
+        </w:rPr>
+        <w:drawing>
+          <wp:anchor distT="0" distB="0" distL="114300" distR="114300" simplePos="0" relativeHeight="251659264" behindDoc="1" locked="0" layoutInCell="1" allowOverlap="1">
+            <wp:simplePos x="0" y="0"/>
+            <wp:positionH relativeFrom="column">
+              <wp:posOffset>1569085</wp:posOffset>
+            </wp:positionH>
+            <wp:positionV relativeFrom="paragraph">
+              <wp:posOffset>1096010</wp:posOffset>
+            </wp:positionV>
+            <wp:extent cx="2880360" cy="3070860"/>
+            <wp:effectExtent l="0" t="0" r="0" b="0"/>
+            <wp:wrapThrough wrapText="bothSides">
+              <wp:wrapPolygon edited="0">
+                <wp:start x="0" y="0"/>
+                <wp:lineTo x="0" y="21439"/>
+                <wp:lineTo x="21429" y="21439"/>
+                <wp:lineTo x="21429" y="0"/>
+                <wp:lineTo x="0" y="0"/>
+              </wp:wrapPolygon>
+            </wp:wrapThrough>
+            <wp:docPr id="2" name="Картина 2"/>
+            <wp:cNvGraphicFramePr>
+              <a:graphicFrameLocks xmlns:a="http://schemas.openxmlformats.org/drawingml/2006/main" noChangeAspect="1"/>
+            </wp:cNvGraphicFramePr>
+            <a:graphic xmlns:a="http://schemas.openxmlformats.org/drawingml/2006/main">
+              <a:graphicData uri="http://schemas.openxmlformats.org/drawingml/2006/picture">
+                <pic:pic xmlns:pic="http://schemas.openxmlformats.org/drawingml/2006/picture">
+                  <pic:nvPicPr>
+                    <pic:cNvPr id="0" name="case 2.PNG"/>
+                    <pic:cNvPicPr/>
+                  </pic:nvPicPr>
+                  <pic:blipFill>
+                    <a:blip r:embed="rId6">
+                      <a:extLst>
+                        <a:ext uri="{28A0092B-C50C-407E-A947-70E740481C1C}">
+                          <a14:useLocalDpi xmlns:a14="http://schemas.microsoft.com/office/drawing/2010/main" val="0"/>
+                        </a:ext>
+                      </a:extLst>
+                    </a:blip>
+                    <a:stretch>
+                      <a:fillRect/>
+                    </a:stretch>
+                  </pic:blipFill>
+                  <pic:spPr>
+                    <a:xfrm>
+                      <a:off x="0" y="0"/>
+                      <a:ext cx="2880360" cy="3070860"/>
+                    </a:xfrm>
+                    <a:prstGeom prst="rect">
+                      <a:avLst/>
+                    </a:prstGeom>
+                  </pic:spPr>
+                </pic:pic>
+              </a:graphicData>
+            </a:graphic>
+            <wp14:sizeRelH relativeFrom="page">
+              <wp14:pctWidth>0</wp14:pctWidth>
+            </wp14:sizeRelH>
+            <wp14:sizeRelV relativeFrom="page">
+              <wp14:pctHeight>0</wp14:pctHeight>
+            </wp14:sizeRelV>
+          </wp:anchor>
+        </w:drawing>
+      </w:r>
     </w:p>
     <w:sectPr>
       <w:pgSz w:w="11906" w:h="16838"/>
@@ -289,6 +499,36 @@
     <w:semiHidden/>
     <w:unhideWhenUsed/>
   </w:style>
+  <w:style w:type="paragraph" w:styleId="a3">
+    <w:name w:val="Balloon Text"/>
+    <w:basedOn w:val="a"/>
+    <w:link w:val="a4"/>
+    <w:uiPriority w:val="99"/>
+    <w:semiHidden/>
+    <w:unhideWhenUsed/>
+    <w:rsid w:val="001F368A"/>
+    <w:pPr>
+      <w:spacing w:after="0" w:line="240" w:lineRule="auto"/>
+    </w:pPr>
+    <w:rPr>
+      <w:rFonts w:ascii="Tahoma" w:hAnsi="Tahoma" w:cs="Tahoma"/>
+      <w:sz w:val="16"/>
+      <w:szCs w:val="16"/>
+    </w:rPr>
+  </w:style>
+  <w:style w:type="character" w:customStyle="1" w:styleId="a4">
+    <w:name w:val="Изнесен текст Знак"/>
+    <w:basedOn w:val="a0"/>
+    <w:link w:val="a3"/>
+    <w:uiPriority w:val="99"/>
+    <w:semiHidden/>
+    <w:rsid w:val="001F368A"/>
+    <w:rPr>
+      <w:rFonts w:ascii="Tahoma" w:hAnsi="Tahoma" w:cs="Tahoma"/>
+      <w:sz w:val="16"/>
+      <w:szCs w:val="16"/>
+    </w:rPr>
+  </w:style>
 </w:styles>
 </file>
 
@@ -478,6 +718,36 @@
     <w:uiPriority w:val="99"/>
     <w:semiHidden/>
     <w:unhideWhenUsed/>
+  </w:style>
+  <w:style w:type="paragraph" w:styleId="a3">
+    <w:name w:val="Balloon Text"/>
+    <w:basedOn w:val="a"/>
+    <w:link w:val="a4"/>
+    <w:uiPriority w:val="99"/>
+    <w:semiHidden/>
+    <w:unhideWhenUsed/>
+    <w:rsid w:val="001F368A"/>
+    <w:pPr>
+      <w:spacing w:after="0" w:line="240" w:lineRule="auto"/>
+    </w:pPr>
+    <w:rPr>
+      <w:rFonts w:ascii="Tahoma" w:hAnsi="Tahoma" w:cs="Tahoma"/>
+      <w:sz w:val="16"/>
+      <w:szCs w:val="16"/>
+    </w:rPr>
+  </w:style>
+  <w:style w:type="character" w:customStyle="1" w:styleId="a4">
+    <w:name w:val="Изнесен текст Знак"/>
+    <w:basedOn w:val="a0"/>
+    <w:link w:val="a3"/>
+    <w:uiPriority w:val="99"/>
+    <w:semiHidden/>
+    <w:rsid w:val="001F368A"/>
+    <w:rPr>
+      <w:rFonts w:ascii="Tahoma" w:hAnsi="Tahoma" w:cs="Tahoma"/>
+      <w:sz w:val="16"/>
+      <w:szCs w:val="16"/>
+    </w:rPr>
   </w:style>
 </w:styles>
 </file>

</xml_diff>